<commit_message>
did up to problem 5
</commit_message>
<xml_diff>
--- a/Lab2/ColeBardin_Lab2.docx
+++ b/Lab2/ColeBardin_Lab2.docx
@@ -18,21 +18,37 @@
         <w:t xml:space="preserve"> </w:t>
       </w:r>
       <w:r>
-        <w:t>_ _ _ _ _ _ _ _ _ _      _ _ _ _ _ _ _ _ _</w:t>
+        <w:t>Cole</w:t>
       </w:r>
       <w:r>
         <w:tab/>
       </w:r>
       <w:r>
-        <w:t xml:space="preserve">_ _ _ _ </w:t>
-      </w:r>
-      <w:r>
         <w:tab/>
       </w:r>
       <w:r>
         <w:tab/>
       </w:r>
       <w:r>
+        <w:tab/>
+        <w:t>Bardin</w:t>
+      </w:r>
+      <w:r>
+        <w:tab/>
+      </w:r>
+      <w:r>
+        <w:tab/>
+      </w:r>
+      <w:r>
+        <w:tab/>
+      </w:r>
+      <w:r>
+        <w:tab/>
+      </w:r>
+      <w:r>
+        <w:tab/>
+      </w:r>
+      <w:r>
         <w:rPr>
           <w:b/>
         </w:rPr>
@@ -54,48 +70,13 @@
         <w:rPr>
           <w:b/>
         </w:rPr>
-        <w:t>_ _</w:t>
+        <w:t>62</w:t>
       </w:r>
       <w:r>
         <w:t xml:space="preserve">  </w:t>
       </w:r>
       <w:r>
         <w:tab/>
-      </w:r>
-      <w:r>
-        <w:rPr>
-          <w:sz w:val="20"/>
-          <w:szCs w:val="20"/>
-        </w:rPr>
-        <w:sym w:font="Wingdings" w:char="F0DF"/>
-      </w:r>
-      <w:r>
-        <w:rPr>
-          <w:sz w:val="20"/>
-          <w:szCs w:val="20"/>
-        </w:rPr>
-        <w:t xml:space="preserve"> </w:t>
-      </w:r>
-      <w:r>
-        <w:rPr>
-          <w:sz w:val="20"/>
-          <w:szCs w:val="20"/>
-        </w:rPr>
-        <w:t>{6</w:t>
-      </w:r>
-      <w:r>
-        <w:rPr>
-          <w:sz w:val="20"/>
-          <w:szCs w:val="20"/>
-        </w:rPr>
-        <w:t>0</w:t>
-      </w:r>
-      <w:r>
-        <w:rPr>
-          <w:sz w:val="20"/>
-          <w:szCs w:val="20"/>
-        </w:rPr>
-        <w:t>}</w:t>
       </w:r>
     </w:p>
     <w:p>
@@ -377,7 +358,7 @@
           <w:sz w:val="28"/>
           <w:szCs w:val="28"/>
         </w:rPr>
-        <w:t xml:space="preserve"> the Augmented</w:t>
+        <w:t>the Augmented</w:t>
       </w:r>
       <w:r>
         <w:rPr>
@@ -545,41 +526,52 @@
                 <m:ctrlPr>
                   <w:rPr>
                     <w:rFonts w:ascii="Cambria Math" w:hAnsi="Cambria Math"/>
+                    <w:b/>
+                    <w:bCs/>
                     <w:i/>
-                    <w:color w:val="000000" w:themeColor="text1"/>
+                    <w:color w:val="FF0000"/>
                   </w:rPr>
                 </m:ctrlPr>
               </m:mPr>
               <m:mr>
                 <m:e>
                   <m:r>
+                    <m:rPr>
+                      <m:sty m:val="bi"/>
+                    </m:rPr>
                     <w:rPr>
                       <w:rFonts w:ascii="Cambria Math" w:hAnsi="Cambria Math"/>
-                      <w:color w:val="000000" w:themeColor="text1"/>
+                      <w:color w:val="FF0000"/>
                     </w:rPr>
-                    <m:t>?</m:t>
+                    <m:t>6</m:t>
                   </m:r>
                 </m:e>
               </m:mr>
               <m:mr>
                 <m:e>
                   <m:r>
+                    <m:rPr>
+                      <m:sty m:val="bi"/>
+                    </m:rPr>
                     <w:rPr>
                       <w:rFonts w:ascii="Cambria Math" w:hAnsi="Cambria Math"/>
-                      <w:color w:val="000000" w:themeColor="text1"/>
+                      <w:color w:val="FF0000"/>
                     </w:rPr>
-                    <m:t>?</m:t>
+                    <m:t>6</m:t>
                   </m:r>
                 </m:e>
               </m:mr>
               <m:mr>
                 <m:e>
                   <m:r>
+                    <m:rPr>
+                      <m:sty m:val="bi"/>
+                    </m:rPr>
                     <w:rPr>
                       <w:rFonts w:ascii="Cambria Math" w:hAnsi="Cambria Math"/>
-                      <w:color w:val="000000" w:themeColor="text1"/>
+                      <w:color w:val="FF0000"/>
                     </w:rPr>
-                    <m:t xml:space="preserve"> ? </m:t>
+                    <m:t xml:space="preserve"> 6 </m:t>
                   </m:r>
                 </m:e>
               </m:mr>
@@ -594,12 +586,38 @@
         </w:rPr>
         <w:tab/>
       </w:r>
-      <w:r>
+    </w:p>
+    <w:p>
+      <w:pPr>
         <w:rPr>
           <w:rFonts w:eastAsiaTheme="minorEastAsia"/>
           <w:color w:val="000000" w:themeColor="text1"/>
         </w:rPr>
-        <w:tab/>
+      </w:pPr>
+      <w:r>
+        <w:rPr>
+          <w:rFonts w:eastAsiaTheme="minorEastAsia"/>
+          <w:color w:val="000000" w:themeColor="text1"/>
+        </w:rPr>
+        <w:t xml:space="preserve">( </w:t>
+      </w:r>
+      <w:r>
+        <w:rPr>
+          <w:rFonts w:eastAsiaTheme="minorEastAsia"/>
+          <w:b/>
+          <w:bCs/>
+          <w:i/>
+          <w:iCs/>
+          <w:color w:val="FF0000"/>
+        </w:rPr>
+        <w:t>x = 6, y = 6, z = 6</w:t>
+      </w:r>
+      <w:r>
+        <w:rPr>
+          <w:rFonts w:eastAsiaTheme="minorEastAsia"/>
+          <w:color w:val="000000" w:themeColor="text1"/>
+        </w:rPr>
+        <w:t xml:space="preserve"> )</w:t>
       </w:r>
       <w:r>
         <w:rPr>
@@ -750,6 +768,173 @@
                                 <w:szCs w:val="20"/>
                               </w:rPr>
                             </w:pPr>
+                            <w:r>
+                              <w:rPr>
+                                <w:rFonts w:ascii="Courier New" w:hAnsi="Courier New" w:cs="Courier New"/>
+                                <w:b/>
+                                <w:bCs/>
+                                <w:color w:val="FF0000"/>
+                                <w:sz w:val="20"/>
+                                <w:szCs w:val="20"/>
+                              </w:rPr>
+                              <w:t>1</w:t>
+                            </w:r>
+                            <w:r>
+                              <w:rPr>
+                                <w:rFonts w:ascii="Courier New" w:hAnsi="Courier New" w:cs="Courier New"/>
+                                <w:b/>
+                                <w:bCs/>
+                                <w:color w:val="FF0000"/>
+                                <w:sz w:val="20"/>
+                                <w:szCs w:val="20"/>
+                              </w:rPr>
+                              <w:tab/>
+                              <w:t>1</w:t>
+                            </w:r>
+                            <w:r>
+                              <w:rPr>
+                                <w:rFonts w:ascii="Courier New" w:hAnsi="Courier New" w:cs="Courier New"/>
+                                <w:b/>
+                                <w:bCs/>
+                                <w:color w:val="FF0000"/>
+                                <w:sz w:val="20"/>
+                                <w:szCs w:val="20"/>
+                              </w:rPr>
+                              <w:tab/>
+                              <w:t>0</w:t>
+                            </w:r>
+                            <w:r>
+                              <w:rPr>
+                                <w:rFonts w:ascii="Courier New" w:hAnsi="Courier New" w:cs="Courier New"/>
+                                <w:b/>
+                                <w:bCs/>
+                                <w:color w:val="FF0000"/>
+                                <w:sz w:val="20"/>
+                                <w:szCs w:val="20"/>
+                              </w:rPr>
+                              <w:tab/>
+                              <w:t>2</w:t>
+                            </w:r>
+                          </w:p>
+                          <w:p>
+                            <w:pPr>
+                              <w:spacing w:before="40" w:after="40"/>
+                              <w:rPr>
+                                <w:rFonts w:ascii="Courier New" w:hAnsi="Courier New" w:cs="Courier New"/>
+                                <w:b/>
+                                <w:bCs/>
+                                <w:color w:val="FF0000"/>
+                                <w:sz w:val="20"/>
+                                <w:szCs w:val="20"/>
+                              </w:rPr>
+                            </w:pPr>
+                            <w:r>
+                              <w:rPr>
+                                <w:rFonts w:ascii="Courier New" w:hAnsi="Courier New" w:cs="Courier New"/>
+                                <w:b/>
+                                <w:bCs/>
+                                <w:color w:val="FF0000"/>
+                                <w:sz w:val="20"/>
+                                <w:szCs w:val="20"/>
+                              </w:rPr>
+                              <w:t>0</w:t>
+                            </w:r>
+                            <w:r>
+                              <w:rPr>
+                                <w:rFonts w:ascii="Courier New" w:hAnsi="Courier New" w:cs="Courier New"/>
+                                <w:b/>
+                                <w:bCs/>
+                                <w:color w:val="FF0000"/>
+                                <w:sz w:val="20"/>
+                                <w:szCs w:val="20"/>
+                              </w:rPr>
+                              <w:tab/>
+                              <w:t>0</w:t>
+                            </w:r>
+                            <w:r>
+                              <w:rPr>
+                                <w:rFonts w:ascii="Courier New" w:hAnsi="Courier New" w:cs="Courier New"/>
+                                <w:b/>
+                                <w:bCs/>
+                                <w:color w:val="FF0000"/>
+                                <w:sz w:val="20"/>
+                                <w:szCs w:val="20"/>
+                              </w:rPr>
+                              <w:tab/>
+                              <w:t>1</w:t>
+                            </w:r>
+                            <w:r>
+                              <w:rPr>
+                                <w:rFonts w:ascii="Courier New" w:hAnsi="Courier New" w:cs="Courier New"/>
+                                <w:b/>
+                                <w:bCs/>
+                                <w:color w:val="FF0000"/>
+                                <w:sz w:val="20"/>
+                                <w:szCs w:val="20"/>
+                              </w:rPr>
+                              <w:tab/>
+                              <w:t>1</w:t>
+                            </w:r>
+                          </w:p>
+                          <w:p>
+                            <w:pPr>
+                              <w:spacing w:before="40" w:after="40"/>
+                              <w:rPr>
+                                <w:rFonts w:ascii="Courier New" w:hAnsi="Courier New" w:cs="Courier New"/>
+                                <w:b/>
+                                <w:bCs/>
+                                <w:color w:val="FF0000"/>
+                                <w:sz w:val="20"/>
+                                <w:szCs w:val="20"/>
+                              </w:rPr>
+                            </w:pPr>
+                            <w:r>
+                              <w:rPr>
+                                <w:rFonts w:ascii="Courier New" w:hAnsi="Courier New" w:cs="Courier New"/>
+                                <w:b/>
+                                <w:bCs/>
+                                <w:color w:val="FF0000"/>
+                                <w:sz w:val="20"/>
+                                <w:szCs w:val="20"/>
+                              </w:rPr>
+                              <w:t>0</w:t>
+                            </w:r>
+                            <w:r>
+                              <w:rPr>
+                                <w:rFonts w:ascii="Courier New" w:hAnsi="Courier New" w:cs="Courier New"/>
+                                <w:b/>
+                                <w:bCs/>
+                                <w:color w:val="FF0000"/>
+                                <w:sz w:val="20"/>
+                                <w:szCs w:val="20"/>
+                              </w:rPr>
+                              <w:tab/>
+                              <w:t>0</w:t>
+                            </w:r>
+                            <w:r>
+                              <w:rPr>
+                                <w:rFonts w:ascii="Courier New" w:hAnsi="Courier New" w:cs="Courier New"/>
+                                <w:b/>
+                                <w:bCs/>
+                                <w:color w:val="FF0000"/>
+                                <w:sz w:val="20"/>
+                                <w:szCs w:val="20"/>
+                              </w:rPr>
+                              <w:tab/>
+                              <w:t>0</w:t>
+                            </w:r>
+                            <w:r>
+                              <w:rPr>
+                                <w:rFonts w:ascii="Courier New" w:hAnsi="Courier New" w:cs="Courier New"/>
+                                <w:b/>
+                                <w:bCs/>
+                                <w:color w:val="FF0000"/>
+                                <w:sz w:val="20"/>
+                                <w:szCs w:val="20"/>
+                              </w:rPr>
+                              <w:tab/>
+                              <w:t>0</w:t>
+                            </w:r>
                           </w:p>
                         </w:txbxContent>
                       </wps:txbx>
@@ -777,7 +962,7 @@
                 <v:stroke joinstyle="miter"/>
                 <v:path gradientshapeok="t" o:connecttype="rect"/>
               </v:shapetype>
-              <v:shape id="Text Box 1" o:spid="_x0000_s1026" type="#_x0000_t202" style="position:absolute;margin-left:338.65pt;margin-top:6.15pt;width:164pt;height:73.35pt;z-index:251712512;visibility:visible;mso-wrap-style:square;mso-width-percent:0;mso-height-percent:0;mso-wrap-distance-left:9pt;mso-wrap-distance-top:0;mso-wrap-distance-right:9pt;mso-wrap-distance-bottom:0;mso-position-horizontal:absolute;mso-position-horizontal-relative:text;mso-position-vertical:absolute;mso-position-vertical-relative:text;mso-width-percent:0;mso-height-percent:0;mso-width-relative:margin;mso-height-relative:margin;v-text-anchor:top" o:gfxdata="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" fillcolor="white [3201]" strokeweight=".5pt">
+              <v:shape id="Text Box 1" o:spid="_x0000_s1026" type="#_x0000_t202" style="position:absolute;margin-left:338.65pt;margin-top:6.15pt;width:164pt;height:73.35pt;z-index:251712512;visibility:visible;mso-wrap-style:square;mso-width-percent:0;mso-height-percent:0;mso-wrap-distance-left:9pt;mso-wrap-distance-top:0;mso-wrap-distance-right:9pt;mso-wrap-distance-bottom:0;mso-position-horizontal:absolute;mso-position-horizontal-relative:text;mso-position-vertical:absolute;mso-position-vertical-relative:text;mso-width-percent:0;mso-height-percent:0;mso-width-relative:margin;mso-height-relative:margin;v-text-anchor:top" o:gfxdata="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" fillcolor="white [3201]" strokeweight=".5pt">
                 <v:textbox>
                   <w:txbxContent>
                     <w:p>
@@ -792,6 +977,173 @@
                           <w:szCs w:val="20"/>
                         </w:rPr>
                       </w:pPr>
+                      <w:r>
+                        <w:rPr>
+                          <w:rFonts w:ascii="Courier New" w:hAnsi="Courier New" w:cs="Courier New"/>
+                          <w:b/>
+                          <w:bCs/>
+                          <w:color w:val="FF0000"/>
+                          <w:sz w:val="20"/>
+                          <w:szCs w:val="20"/>
+                        </w:rPr>
+                        <w:t>1</w:t>
+                      </w:r>
+                      <w:r>
+                        <w:rPr>
+                          <w:rFonts w:ascii="Courier New" w:hAnsi="Courier New" w:cs="Courier New"/>
+                          <w:b/>
+                          <w:bCs/>
+                          <w:color w:val="FF0000"/>
+                          <w:sz w:val="20"/>
+                          <w:szCs w:val="20"/>
+                        </w:rPr>
+                        <w:tab/>
+                        <w:t>1</w:t>
+                      </w:r>
+                      <w:r>
+                        <w:rPr>
+                          <w:rFonts w:ascii="Courier New" w:hAnsi="Courier New" w:cs="Courier New"/>
+                          <w:b/>
+                          <w:bCs/>
+                          <w:color w:val="FF0000"/>
+                          <w:sz w:val="20"/>
+                          <w:szCs w:val="20"/>
+                        </w:rPr>
+                        <w:tab/>
+                        <w:t>0</w:t>
+                      </w:r>
+                      <w:r>
+                        <w:rPr>
+                          <w:rFonts w:ascii="Courier New" w:hAnsi="Courier New" w:cs="Courier New"/>
+                          <w:b/>
+                          <w:bCs/>
+                          <w:color w:val="FF0000"/>
+                          <w:sz w:val="20"/>
+                          <w:szCs w:val="20"/>
+                        </w:rPr>
+                        <w:tab/>
+                        <w:t>2</w:t>
+                      </w:r>
+                    </w:p>
+                    <w:p>
+                      <w:pPr>
+                        <w:spacing w:before="40" w:after="40"/>
+                        <w:rPr>
+                          <w:rFonts w:ascii="Courier New" w:hAnsi="Courier New" w:cs="Courier New"/>
+                          <w:b/>
+                          <w:bCs/>
+                          <w:color w:val="FF0000"/>
+                          <w:sz w:val="20"/>
+                          <w:szCs w:val="20"/>
+                        </w:rPr>
+                      </w:pPr>
+                      <w:r>
+                        <w:rPr>
+                          <w:rFonts w:ascii="Courier New" w:hAnsi="Courier New" w:cs="Courier New"/>
+                          <w:b/>
+                          <w:bCs/>
+                          <w:color w:val="FF0000"/>
+                          <w:sz w:val="20"/>
+                          <w:szCs w:val="20"/>
+                        </w:rPr>
+                        <w:t>0</w:t>
+                      </w:r>
+                      <w:r>
+                        <w:rPr>
+                          <w:rFonts w:ascii="Courier New" w:hAnsi="Courier New" w:cs="Courier New"/>
+                          <w:b/>
+                          <w:bCs/>
+                          <w:color w:val="FF0000"/>
+                          <w:sz w:val="20"/>
+                          <w:szCs w:val="20"/>
+                        </w:rPr>
+                        <w:tab/>
+                        <w:t>0</w:t>
+                      </w:r>
+                      <w:r>
+                        <w:rPr>
+                          <w:rFonts w:ascii="Courier New" w:hAnsi="Courier New" w:cs="Courier New"/>
+                          <w:b/>
+                          <w:bCs/>
+                          <w:color w:val="FF0000"/>
+                          <w:sz w:val="20"/>
+                          <w:szCs w:val="20"/>
+                        </w:rPr>
+                        <w:tab/>
+                        <w:t>1</w:t>
+                      </w:r>
+                      <w:r>
+                        <w:rPr>
+                          <w:rFonts w:ascii="Courier New" w:hAnsi="Courier New" w:cs="Courier New"/>
+                          <w:b/>
+                          <w:bCs/>
+                          <w:color w:val="FF0000"/>
+                          <w:sz w:val="20"/>
+                          <w:szCs w:val="20"/>
+                        </w:rPr>
+                        <w:tab/>
+                        <w:t>1</w:t>
+                      </w:r>
+                    </w:p>
+                    <w:p>
+                      <w:pPr>
+                        <w:spacing w:before="40" w:after="40"/>
+                        <w:rPr>
+                          <w:rFonts w:ascii="Courier New" w:hAnsi="Courier New" w:cs="Courier New"/>
+                          <w:b/>
+                          <w:bCs/>
+                          <w:color w:val="FF0000"/>
+                          <w:sz w:val="20"/>
+                          <w:szCs w:val="20"/>
+                        </w:rPr>
+                      </w:pPr>
+                      <w:r>
+                        <w:rPr>
+                          <w:rFonts w:ascii="Courier New" w:hAnsi="Courier New" w:cs="Courier New"/>
+                          <w:b/>
+                          <w:bCs/>
+                          <w:color w:val="FF0000"/>
+                          <w:sz w:val="20"/>
+                          <w:szCs w:val="20"/>
+                        </w:rPr>
+                        <w:t>0</w:t>
+                      </w:r>
+                      <w:r>
+                        <w:rPr>
+                          <w:rFonts w:ascii="Courier New" w:hAnsi="Courier New" w:cs="Courier New"/>
+                          <w:b/>
+                          <w:bCs/>
+                          <w:color w:val="FF0000"/>
+                          <w:sz w:val="20"/>
+                          <w:szCs w:val="20"/>
+                        </w:rPr>
+                        <w:tab/>
+                        <w:t>0</w:t>
+                      </w:r>
+                      <w:r>
+                        <w:rPr>
+                          <w:rFonts w:ascii="Courier New" w:hAnsi="Courier New" w:cs="Courier New"/>
+                          <w:b/>
+                          <w:bCs/>
+                          <w:color w:val="FF0000"/>
+                          <w:sz w:val="20"/>
+                          <w:szCs w:val="20"/>
+                        </w:rPr>
+                        <w:tab/>
+                        <w:t>0</w:t>
+                      </w:r>
+                      <w:r>
+                        <w:rPr>
+                          <w:rFonts w:ascii="Courier New" w:hAnsi="Courier New" w:cs="Courier New"/>
+                          <w:b/>
+                          <w:bCs/>
+                          <w:color w:val="FF0000"/>
+                          <w:sz w:val="20"/>
+                          <w:szCs w:val="20"/>
+                        </w:rPr>
+                        <w:tab/>
+                        <w:t>0</w:t>
+                      </w:r>
                     </w:p>
                   </w:txbxContent>
                 </v:textbox>
@@ -854,8 +1206,8 @@
     <w:p>
       <w:pPr>
         <w:rPr>
-          <w:b/>
-          <w:bCs/>
+          <w:rFonts w:eastAsiaTheme="minorEastAsia"/>
+          <w:color w:val="000000" w:themeColor="text1"/>
         </w:rPr>
       </w:pPr>
       <w:r>
@@ -1006,41 +1358,52 @@
                 <m:ctrlPr>
                   <w:rPr>
                     <w:rFonts w:ascii="Cambria Math" w:hAnsi="Cambria Math"/>
+                    <w:b/>
+                    <w:bCs/>
                     <w:i/>
-                    <w:color w:val="000000" w:themeColor="text1"/>
+                    <w:color w:val="FF0000"/>
                   </w:rPr>
                 </m:ctrlPr>
               </m:mPr>
               <m:mr>
                 <m:e>
                   <m:r>
+                    <m:rPr>
+                      <m:sty m:val="bi"/>
+                    </m:rPr>
                     <w:rPr>
                       <w:rFonts w:ascii="Cambria Math" w:hAnsi="Cambria Math"/>
-                      <w:color w:val="000000" w:themeColor="text1"/>
+                      <w:color w:val="FF0000"/>
                     </w:rPr>
-                    <m:t>?</m:t>
+                    <m:t>2-y</m:t>
                   </m:r>
                 </m:e>
               </m:mr>
               <m:mr>
                 <m:e>
                   <m:r>
+                    <m:rPr>
+                      <m:sty m:val="bi"/>
+                    </m:rPr>
                     <w:rPr>
                       <w:rFonts w:ascii="Cambria Math" w:hAnsi="Cambria Math"/>
-                      <w:color w:val="000000" w:themeColor="text1"/>
+                      <w:color w:val="FF0000"/>
                     </w:rPr>
-                    <m:t>y</m:t>
+                    <m:t>y(free)</m:t>
                   </m:r>
                 </m:e>
               </m:mr>
               <m:mr>
                 <m:e>
                   <m:r>
+                    <m:rPr>
+                      <m:sty m:val="bi"/>
+                    </m:rPr>
                     <w:rPr>
                       <w:rFonts w:ascii="Cambria Math" w:hAnsi="Cambria Math"/>
-                      <w:color w:val="000000" w:themeColor="text1"/>
+                      <w:color w:val="FF0000"/>
                     </w:rPr>
-                    <m:t xml:space="preserve"> ? </m:t>
+                    <m:t xml:space="preserve"> 1 </m:t>
                   </m:r>
                 </m:e>
               </m:mr>
@@ -1055,6 +1418,57 @@
         </w:rPr>
         <w:tab/>
       </w:r>
+    </w:p>
+    <w:p>
+      <w:pPr>
+        <w:rPr>
+          <w:b/>
+          <w:bCs/>
+        </w:rPr>
+      </w:pPr>
+      <w:r>
+        <w:rPr>
+          <w:rFonts w:eastAsiaTheme="minorEastAsia"/>
+          <w:color w:val="000000" w:themeColor="text1"/>
+        </w:rPr>
+        <w:t xml:space="preserve">( </w:t>
+      </w:r>
+      <w:r>
+        <w:rPr>
+          <w:rFonts w:eastAsiaTheme="minorEastAsia"/>
+          <w:b/>
+          <w:bCs/>
+          <w:i/>
+          <w:iCs/>
+          <w:color w:val="FF0000"/>
+        </w:rPr>
+        <w:t>x = 2 – y, y = y(free), z</w:t>
+      </w:r>
+      <w:r>
+        <w:rPr>
+          <w:rFonts w:eastAsiaTheme="minorEastAsia"/>
+          <w:b/>
+          <w:bCs/>
+          <w:i/>
+          <w:iCs/>
+          <w:color w:val="FF0000"/>
+        </w:rPr>
+        <w:t xml:space="preserve"> = 1</w:t>
+      </w:r>
+      <w:r>
+        <w:rPr>
+          <w:rFonts w:eastAsiaTheme="minorEastAsia"/>
+          <w:color w:val="000000" w:themeColor="text1"/>
+        </w:rPr>
+        <w:t xml:space="preserve"> )</w:t>
+      </w:r>
+      <w:r>
+        <w:rPr>
+          <w:rFonts w:eastAsiaTheme="minorEastAsia"/>
+          <w:color w:val="000000" w:themeColor="text1"/>
+        </w:rPr>
+        <w:t xml:space="preserve"> </w:t>
+      </w:r>
       <w:r>
         <w:rPr>
           <w:rFonts w:eastAsiaTheme="minorEastAsia"/>
@@ -1193,17 +1607,30 @@
         </w:rPr>
         <w:t xml:space="preserve">  </w:t>
       </w:r>
-      <w:r>
-        <w:rPr>
-          <w:rFonts w:eastAsiaTheme="minorEastAsia"/>
-          <w:b/>
-          <w:bCs/>
-        </w:rPr>
-        <w:t>i.</w:t>
-      </w:r>
-      <w:r>
-        <w:rPr>
-          <w:rFonts w:eastAsiaTheme="minorEastAsia"/>
+      <w:proofErr w:type="spellStart"/>
+      <w:r>
+        <w:rPr>
+          <w:rFonts w:eastAsiaTheme="minorEastAsia"/>
+          <w:b/>
+          <w:bCs/>
+          <w:highlight w:val="yellow"/>
+        </w:rPr>
+        <w:t>i</w:t>
+      </w:r>
+      <w:proofErr w:type="spellEnd"/>
+      <w:r>
+        <w:rPr>
+          <w:rFonts w:eastAsiaTheme="minorEastAsia"/>
+          <w:b/>
+          <w:bCs/>
+          <w:highlight w:val="yellow"/>
+        </w:rPr>
+        <w:t>.</w:t>
+      </w:r>
+      <w:r>
+        <w:rPr>
+          <w:rFonts w:eastAsiaTheme="minorEastAsia"/>
+          <w:highlight w:val="yellow"/>
         </w:rPr>
         <w:t xml:space="preserve"> </w:t>
       </w:r>
@@ -1211,6 +1638,7 @@
         <m:r>
           <w:rPr>
             <w:rFonts w:ascii="Cambria Math" w:hAnsi="Cambria Math"/>
+            <w:highlight w:val="yellow"/>
           </w:rPr>
           <m:t>B=</m:t>
         </m:r>
@@ -1222,6 +1650,7 @@
               <w:rPr>
                 <w:rFonts w:ascii="Cambria Math" w:hAnsi="Cambria Math"/>
                 <w:i/>
+                <w:highlight w:val="yellow"/>
               </w:rPr>
             </m:ctrlPr>
           </m:dPr>
@@ -1240,6 +1669,7 @@
                   <w:rPr>
                     <w:rFonts w:ascii="Cambria Math" w:hAnsi="Cambria Math"/>
                     <w:i/>
+                    <w:highlight w:val="yellow"/>
                   </w:rPr>
                 </m:ctrlPr>
               </m:mPr>
@@ -1248,6 +1678,7 @@
                   <m:r>
                     <w:rPr>
                       <w:rFonts w:ascii="Cambria Math" w:hAnsi="Cambria Math"/>
+                      <w:highlight w:val="yellow"/>
                     </w:rPr>
                     <m:t>3</m:t>
                   </m:r>
@@ -1256,6 +1687,7 @@
                   <m:r>
                     <w:rPr>
                       <w:rFonts w:ascii="Cambria Math" w:hAnsi="Cambria Math"/>
+                      <w:highlight w:val="yellow"/>
                     </w:rPr>
                     <m:t>4</m:t>
                   </m:r>
@@ -1266,6 +1698,7 @@
                   <m:r>
                     <w:rPr>
                       <w:rFonts w:ascii="Cambria Math" w:hAnsi="Cambria Math"/>
+                      <w:highlight w:val="yellow"/>
                     </w:rPr>
                     <m:t>4</m:t>
                   </m:r>
@@ -1274,6 +1707,7 @@
                   <m:r>
                     <w:rPr>
                       <w:rFonts w:ascii="Cambria Math" w:hAnsi="Cambria Math"/>
+                      <w:highlight w:val="yellow"/>
                     </w:rPr>
                     <m:t>3</m:t>
                   </m:r>
@@ -1725,7 +2159,25 @@
           <w:b/>
           <w:bCs/>
         </w:rPr>
-        <w:t xml:space="preserve">    i.</w:t>
+        <w:t xml:space="preserve">    </w:t>
+      </w:r>
+      <w:proofErr w:type="spellStart"/>
+      <w:r>
+        <w:rPr>
+          <w:rFonts w:eastAsiaTheme="minorEastAsia"/>
+          <w:b/>
+          <w:bCs/>
+        </w:rPr>
+        <w:t>i</w:t>
+      </w:r>
+      <w:proofErr w:type="spellEnd"/>
+      <w:r>
+        <w:rPr>
+          <w:rFonts w:eastAsiaTheme="minorEastAsia"/>
+          <w:b/>
+          <w:bCs/>
+        </w:rPr>
+        <w:t>.</w:t>
       </w:r>
       <w:r>
         <w:rPr>
@@ -2305,7 +2757,25 @@
           <w:b/>
           <w:bCs/>
         </w:rPr>
-        <w:t xml:space="preserve">    i.</w:t>
+        <w:t xml:space="preserve">    </w:t>
+      </w:r>
+      <w:proofErr w:type="spellStart"/>
+      <w:r>
+        <w:rPr>
+          <w:rFonts w:eastAsiaTheme="minorEastAsia"/>
+          <w:b/>
+          <w:bCs/>
+        </w:rPr>
+        <w:t>i</w:t>
+      </w:r>
+      <w:proofErr w:type="spellEnd"/>
+      <w:r>
+        <w:rPr>
+          <w:rFonts w:eastAsiaTheme="minorEastAsia"/>
+          <w:b/>
+          <w:bCs/>
+        </w:rPr>
+        <w:t>.</w:t>
       </w:r>
       <w:r>
         <w:rPr>
@@ -4124,7 +4594,7 @@
           </mc:Choice>
           <mc:Fallback>
             <w:pict>
-              <v:shape w14:anchorId="4DE5FBB7" id="Text Box 16" o:spid="_x0000_s1027" type="#_x0000_t202" style="position:absolute;margin-left:150pt;margin-top:3.15pt;width:162pt;height:73.35pt;z-index:251714560;visibility:visible;mso-wrap-style:square;mso-width-percent:0;mso-height-percent:0;mso-wrap-distance-left:9pt;mso-wrap-distance-top:0;mso-wrap-distance-right:9pt;mso-wrap-distance-bottom:0;mso-position-horizontal:absolute;mso-position-horizontal-relative:text;mso-position-vertical:absolute;mso-position-vertical-relative:text;mso-width-percent:0;mso-height-percent:0;mso-width-relative:margin;mso-height-relative:margin;v-text-anchor:top" o:gfxdata="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" fillcolor="white [3201]" strokeweight=".5pt">
+              <v:shape w14:anchorId="4DE5FBB7" id="Text Box 16" o:spid="_x0000_s1027" type="#_x0000_t202" style="position:absolute;margin-left:150pt;margin-top:3.15pt;width:162pt;height:73.35pt;z-index:251714560;visibility:visible;mso-wrap-style:square;mso-width-percent:0;mso-height-percent:0;mso-wrap-distance-left:9pt;mso-wrap-distance-top:0;mso-wrap-distance-right:9pt;mso-wrap-distance-bottom:0;mso-position-horizontal:absolute;mso-position-horizontal-relative:text;mso-position-vertical:absolute;mso-position-vertical-relative:text;mso-width-percent:0;mso-height-percent:0;mso-width-relative:margin;mso-height-relative:margin;v-text-anchor:top" o:gfxdata="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" fillcolor="white [3201]" strokeweight=".5pt">
                 <v:textbox>
                   <w:txbxContent>
                     <w:p>
@@ -4300,7 +4770,7 @@
           </mc:Choice>
           <mc:Fallback>
             <w:pict>
-              <v:rect w14:anchorId="6DBD5ED7" id="Rectangle 23" o:spid="_x0000_s1028" style="position:absolute;margin-left:353.85pt;margin-top:9.1pt;width:26.65pt;height:26.65pt;z-index:251718656;visibility:visible;mso-wrap-style:square;mso-wrap-distance-left:9pt;mso-wrap-distance-top:0;mso-wrap-distance-right:9pt;mso-wrap-distance-bottom:0;mso-position-horizontal:absolute;mso-position-horizontal-relative:text;mso-position-vertical:absolute;mso-position-vertical-relative:text;v-text-anchor:middle" o:gfxdata="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" filled="f" strokecolor="red" strokeweight="1pt">
+              <v:rect w14:anchorId="6DBD5ED7" id="Rectangle 23" o:spid="_x0000_s1028" style="position:absolute;margin-left:353.85pt;margin-top:9.1pt;width:26.65pt;height:26.65pt;z-index:251718656;visibility:visible;mso-wrap-style:square;mso-wrap-distance-left:9pt;mso-wrap-distance-top:0;mso-wrap-distance-right:9pt;mso-wrap-distance-bottom:0;mso-position-horizontal:absolute;mso-position-horizontal-relative:text;mso-position-vertical:absolute;mso-position-vertical-relative:text;v-text-anchor:middle" o:gfxdata="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" filled="f" strokecolor="red" strokeweight="1pt">
                 <v:textbox>
                   <w:txbxContent>
                     <w:p>
@@ -4407,7 +4877,7 @@
           </mc:Choice>
           <mc:Fallback>
             <w:pict>
-              <v:rect w14:anchorId="467E4166" id="Rectangle 24" o:spid="_x0000_s1029" style="position:absolute;margin-left:263.85pt;margin-top:8.95pt;width:26.65pt;height:26.65pt;z-index:251717632;visibility:visible;mso-wrap-style:square;mso-wrap-distance-left:9pt;mso-wrap-distance-top:0;mso-wrap-distance-right:9pt;mso-wrap-distance-bottom:0;mso-position-horizontal:absolute;mso-position-horizontal-relative:text;mso-position-vertical:absolute;mso-position-vertical-relative:text;v-text-anchor:middle" o:gfxdata="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" filled="f" strokecolor="red" strokeweight="1pt">
+              <v:rect w14:anchorId="467E4166" id="Rectangle 24" o:spid="_x0000_s1029" style="position:absolute;margin-left:263.85pt;margin-top:8.95pt;width:26.65pt;height:26.65pt;z-index:251717632;visibility:visible;mso-wrap-style:square;mso-wrap-distance-left:9pt;mso-wrap-distance-top:0;mso-wrap-distance-right:9pt;mso-wrap-distance-bottom:0;mso-position-horizontal:absolute;mso-position-horizontal-relative:text;mso-position-vertical:absolute;mso-position-vertical-relative:text;v-text-anchor:middle" o:gfxdata="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" filled="f" strokecolor="red" strokeweight="1pt">
                 <v:textbox>
                   <w:txbxContent>
                     <w:p>
@@ -4514,7 +4984,7 @@
           </mc:Choice>
           <mc:Fallback>
             <w:pict>
-              <v:rect w14:anchorId="3268C525" id="Rectangle 25" o:spid="_x0000_s1030" style="position:absolute;margin-left:165.25pt;margin-top:8.7pt;width:26.65pt;height:26.65pt;z-index:251716608;visibility:visible;mso-wrap-style:square;mso-wrap-distance-left:9pt;mso-wrap-distance-top:0;mso-wrap-distance-right:9pt;mso-wrap-distance-bottom:0;mso-position-horizontal:absolute;mso-position-horizontal-relative:text;mso-position-vertical:absolute;mso-position-vertical-relative:text;v-text-anchor:middle" o:gfxdata="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" filled="f" strokecolor="red" strokeweight="1pt">
+              <v:rect w14:anchorId="3268C525" id="Rectangle 25" o:spid="_x0000_s1030" style="position:absolute;margin-left:165.25pt;margin-top:8.7pt;width:26.65pt;height:26.65pt;z-index:251716608;visibility:visible;mso-wrap-style:square;mso-wrap-distance-left:9pt;mso-wrap-distance-top:0;mso-wrap-distance-right:9pt;mso-wrap-distance-bottom:0;mso-position-horizontal:absolute;mso-position-horizontal-relative:text;mso-position-vertical:absolute;mso-position-vertical-relative:text;v-text-anchor:middle" o:gfxdata="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" filled="f" strokecolor="red" strokeweight="1pt">
                 <v:textbox>
                   <w:txbxContent>
                     <w:p>

</xml_diff>

<commit_message>
finished problem 7 and 8
</commit_message>
<xml_diff>
--- a/Lab2/ColeBardin_Lab2.docx
+++ b/Lab2/ColeBardin_Lab2.docx
@@ -2167,6 +2167,7 @@
           <w:rFonts w:eastAsiaTheme="minorEastAsia"/>
           <w:b/>
           <w:bCs/>
+          <w:highlight w:val="yellow"/>
         </w:rPr>
         <w:t>i</w:t>
       </w:r>
@@ -2176,12 +2177,14 @@
           <w:rFonts w:eastAsiaTheme="minorEastAsia"/>
           <w:b/>
           <w:bCs/>
+          <w:highlight w:val="yellow"/>
         </w:rPr>
         <w:t>.</w:t>
       </w:r>
       <w:r>
         <w:rPr>
           <w:rFonts w:eastAsiaTheme="minorEastAsia"/>
+          <w:highlight w:val="yellow"/>
         </w:rPr>
         <w:t xml:space="preserve"> </w:t>
       </w:r>
@@ -2189,6 +2192,7 @@
         <m:r>
           <w:rPr>
             <w:rFonts w:ascii="Cambria Math" w:eastAsiaTheme="minorEastAsia" w:hAnsi="Cambria Math"/>
+            <w:highlight w:val="yellow"/>
           </w:rPr>
           <m:t>B=</m:t>
         </m:r>
@@ -2201,6 +2205,7 @@
                 <w:rFonts w:ascii="Cambria Math" w:eastAsiaTheme="minorEastAsia" w:hAnsi="Cambria Math"/>
                 <w:i/>
                 <w:color w:val="000000" w:themeColor="text1"/>
+                <w:highlight w:val="yellow"/>
               </w:rPr>
             </m:ctrlPr>
           </m:dPr>
@@ -2220,6 +2225,7 @@
                     <w:rFonts w:ascii="Cambria Math" w:eastAsiaTheme="minorEastAsia" w:hAnsi="Cambria Math"/>
                     <w:i/>
                     <w:color w:val="000000" w:themeColor="text1"/>
+                    <w:highlight w:val="yellow"/>
                   </w:rPr>
                 </m:ctrlPr>
               </m:mPr>
@@ -2229,6 +2235,7 @@
                     <w:rPr>
                       <w:rFonts w:ascii="Cambria Math" w:eastAsiaTheme="minorEastAsia" w:hAnsi="Cambria Math"/>
                       <w:color w:val="000000" w:themeColor="text1"/>
+                      <w:highlight w:val="yellow"/>
                     </w:rPr>
                     <m:t>a</m:t>
                   </m:r>
@@ -2238,6 +2245,7 @@
                     <w:rPr>
                       <w:rFonts w:ascii="Cambria Math" w:eastAsiaTheme="minorEastAsia" w:hAnsi="Cambria Math"/>
                       <w:color w:val="000000" w:themeColor="text1"/>
+                      <w:highlight w:val="yellow"/>
                     </w:rPr>
                     <m:t>b</m:t>
                   </m:r>
@@ -2249,6 +2257,7 @@
                     <w:rPr>
                       <w:rFonts w:ascii="Cambria Math" w:eastAsiaTheme="minorEastAsia" w:hAnsi="Cambria Math"/>
                       <w:color w:val="000000" w:themeColor="text1"/>
+                      <w:highlight w:val="yellow"/>
                     </w:rPr>
                     <m:t>b</m:t>
                   </m:r>
@@ -2258,6 +2267,7 @@
                     <w:rPr>
                       <w:rFonts w:ascii="Cambria Math" w:eastAsiaTheme="minorEastAsia" w:hAnsi="Cambria Math"/>
                       <w:color w:val="000000" w:themeColor="text1"/>
+                      <w:highlight w:val="yellow"/>
                     </w:rPr>
                     <m:t>a</m:t>
                   </m:r>
@@ -3010,11 +3020,21 @@
           <w:bCs/>
         </w:rPr>
         <w:tab/>
-        <w:t xml:space="preserve"> iii.</w:t>
-      </w:r>
-      <w:r>
-        <w:rPr>
-          <w:rFonts w:eastAsiaTheme="minorEastAsia"/>
+        <w:t xml:space="preserve"> </w:t>
+      </w:r>
+      <w:r>
+        <w:rPr>
+          <w:rFonts w:eastAsiaTheme="minorEastAsia"/>
+          <w:b/>
+          <w:bCs/>
+          <w:highlight w:val="yellow"/>
+        </w:rPr>
+        <w:t>iii.</w:t>
+      </w:r>
+      <w:r>
+        <w:rPr>
+          <w:rFonts w:eastAsiaTheme="minorEastAsia"/>
+          <w:highlight w:val="yellow"/>
         </w:rPr>
         <w:t xml:space="preserve"> </w:t>
       </w:r>
@@ -3022,6 +3042,7 @@
         <m:r>
           <w:rPr>
             <w:rFonts w:ascii="Cambria Math" w:eastAsiaTheme="minorEastAsia" w:hAnsi="Cambria Math"/>
+            <w:highlight w:val="yellow"/>
           </w:rPr>
           <m:t>B=</m:t>
         </m:r>
@@ -3034,6 +3055,7 @@
                 <w:rFonts w:ascii="Cambria Math" w:eastAsiaTheme="minorEastAsia" w:hAnsi="Cambria Math"/>
                 <w:i/>
                 <w:color w:val="000000" w:themeColor="text1"/>
+                <w:highlight w:val="yellow"/>
               </w:rPr>
             </m:ctrlPr>
           </m:dPr>
@@ -3053,6 +3075,7 @@
                     <w:rFonts w:ascii="Cambria Math" w:eastAsiaTheme="minorEastAsia" w:hAnsi="Cambria Math"/>
                     <w:i/>
                     <w:color w:val="000000" w:themeColor="text1"/>
+                    <w:highlight w:val="yellow"/>
                   </w:rPr>
                 </m:ctrlPr>
               </m:mPr>
@@ -3062,6 +3085,7 @@
                     <w:rPr>
                       <w:rFonts w:ascii="Cambria Math" w:eastAsiaTheme="minorEastAsia" w:hAnsi="Cambria Math"/>
                       <w:color w:val="000000" w:themeColor="text1"/>
+                      <w:highlight w:val="yellow"/>
                     </w:rPr>
                     <m:t>a</m:t>
                   </m:r>
@@ -3071,6 +3095,7 @@
                     <w:rPr>
                       <w:rFonts w:ascii="Cambria Math" w:eastAsiaTheme="minorEastAsia" w:hAnsi="Cambria Math"/>
                       <w:color w:val="000000" w:themeColor="text1"/>
+                      <w:highlight w:val="yellow"/>
                     </w:rPr>
                     <m:t>b</m:t>
                   </m:r>
@@ -3082,6 +3107,7 @@
                     <w:rPr>
                       <w:rFonts w:ascii="Cambria Math" w:eastAsiaTheme="minorEastAsia" w:hAnsi="Cambria Math"/>
                       <w:color w:val="000000" w:themeColor="text1"/>
+                      <w:highlight w:val="yellow"/>
                     </w:rPr>
                     <m:t>b</m:t>
                   </m:r>
@@ -3091,6 +3117,7 @@
                     <w:rPr>
                       <w:rFonts w:ascii="Cambria Math" w:eastAsiaTheme="minorEastAsia" w:hAnsi="Cambria Math"/>
                       <w:color w:val="000000" w:themeColor="text1"/>
+                      <w:highlight w:val="yellow"/>
                     </w:rPr>
                     <m:t>-a</m:t>
                   </m:r>
@@ -3285,7 +3312,15 @@
         <w:rPr>
           <w:color w:val="000000" w:themeColor="text1"/>
         </w:rPr>
-        <w:t xml:space="preserve"> The number of commuting pairs is: _ _ _ _</w:t>
+        <w:t xml:space="preserve"> The number of commuting pairs is: </w:t>
+      </w:r>
+      <w:r>
+        <w:rPr>
+          <w:b/>
+          <w:bCs/>
+          <w:color w:val="FF0000"/>
+        </w:rPr>
+        <w:t>1</w:t>
       </w:r>
       <w:r>
         <w:rPr>
@@ -3325,29 +3360,6 @@
           <w:sz w:val="28"/>
           <w:szCs w:val="28"/>
         </w:rPr>
-        <w:br w:type="page"/>
-      </w:r>
-    </w:p>
-    <w:p>
-      <w:pPr>
-        <w:jc w:val="both"/>
-        <w:rPr>
-          <w:rFonts w:eastAsiaTheme="minorEastAsia"/>
-          <w:b/>
-          <w:bCs/>
-          <w:sz w:val="28"/>
-          <w:szCs w:val="28"/>
-        </w:rPr>
-      </w:pPr>
-      <w:r>
-        <w:rPr>
-          <w:rFonts w:eastAsiaTheme="minorEastAsia"/>
-          <w:b/>
-          <w:bCs/>
-          <w:sz w:val="28"/>
-          <w:szCs w:val="28"/>
-        </w:rPr>
-        <w:lastRenderedPageBreak/>
         <w:t xml:space="preserve">Question </w:t>
       </w:r>
       <w:r>
@@ -3411,7 +3423,29 @@
         <w:rPr>
           <w:color w:val="000000" w:themeColor="text1"/>
         </w:rPr>
-        <w:t xml:space="preserve"> The trace of A = magic(3) is: _ _  </w:t>
+        <w:t xml:space="preserve"> The trace of A = magic(3) is: </w:t>
+      </w:r>
+      <w:r>
+        <w:rPr>
+          <w:b/>
+          <w:bCs/>
+          <w:color w:val="FF0000"/>
+        </w:rPr>
+        <w:t>15</w:t>
+      </w:r>
+      <w:r>
+        <w:rPr>
+          <w:b/>
+          <w:bCs/>
+          <w:color w:val="FF0000"/>
+        </w:rPr>
+        <w:t xml:space="preserve"> </w:t>
+      </w:r>
+      <w:r>
+        <w:rPr>
+          <w:color w:val="000000" w:themeColor="text1"/>
+        </w:rPr>
+        <w:t xml:space="preserve"> </w:t>
       </w:r>
     </w:p>
     <w:p>
@@ -3504,7 +3538,43 @@
           <w:rFonts w:eastAsiaTheme="minorEastAsia"/>
           <w:color w:val="000000" w:themeColor="text1"/>
         </w:rPr>
-        <w:t xml:space="preserve"> is: _ _ _ _ _ </w:t>
+        <w:t xml:space="preserve"> is: </w:t>
+      </w:r>
+      <w:r>
+        <w:rPr>
+          <w:rFonts w:eastAsiaTheme="minorEastAsia"/>
+          <w:b/>
+          <w:bCs/>
+          <w:color w:val="FF0000"/>
+        </w:rPr>
+        <w:t>All</w:t>
+      </w:r>
+      <w:r>
+        <w:rPr>
+          <w:rFonts w:eastAsiaTheme="minorEastAsia"/>
+          <w:b/>
+          <w:bCs/>
+          <w:color w:val="FF0000"/>
+        </w:rPr>
+        <w:t>:</w:t>
+      </w:r>
+      <w:r>
+        <w:rPr>
+          <w:rFonts w:eastAsiaTheme="minorEastAsia"/>
+          <w:b/>
+          <w:bCs/>
+          <w:color w:val="FF0000"/>
+        </w:rPr>
+        <w:t xml:space="preserve"> 1,000</w:t>
+      </w:r>
+      <w:r>
+        <w:rPr>
+          <w:rFonts w:eastAsiaTheme="minorEastAsia"/>
+          <w:b/>
+          <w:bCs/>
+          <w:color w:val="FF0000"/>
+        </w:rPr>
+        <w:t xml:space="preserve"> </w:t>
       </w:r>
     </w:p>
     <w:p>
@@ -3516,6 +3586,8 @@
     <w:p>
       <w:pPr>
         <w:rPr>
+          <w:b/>
+          <w:bCs/>
           <w:color w:val="FF0000"/>
         </w:rPr>
       </w:pPr>
@@ -3604,7 +3676,16 @@
           <w:rFonts w:eastAsiaTheme="minorEastAsia"/>
           <w:color w:val="000000" w:themeColor="text1"/>
         </w:rPr>
-        <w:t xml:space="preserve"> is: _ _ _ _ _ </w:t>
+        <w:t xml:space="preserve"> is: </w:t>
+      </w:r>
+      <w:r>
+        <w:rPr>
+          <w:rFonts w:eastAsiaTheme="minorEastAsia"/>
+          <w:b/>
+          <w:bCs/>
+          <w:color w:val="FF0000"/>
+        </w:rPr>
+        <w:t>Usually around 210-ish</w:t>
       </w:r>
     </w:p>
     <w:p>
@@ -3810,13 +3891,39 @@
         <w:rPr>
           <w:color w:val="000000" w:themeColor="text1"/>
         </w:rPr>
-        <w:t xml:space="preserve">is: _ _ _ _ _ </w:t>
-      </w:r>
-      <w:r>
-        <w:rPr>
-          <w:color w:val="000000" w:themeColor="text1"/>
-        </w:rPr>
-        <w:t xml:space="preserve">     </w:t>
+        <w:t xml:space="preserve">is: </w:t>
+      </w:r>
+      <w:r>
+        <w:rPr>
+          <w:b/>
+          <w:bCs/>
+          <w:color w:val="FF0000"/>
+        </w:rPr>
+        <w:t>All</w:t>
+      </w:r>
+      <w:r>
+        <w:rPr>
+          <w:b/>
+          <w:bCs/>
+          <w:color w:val="FF0000"/>
+        </w:rPr>
+        <w:t>:</w:t>
+      </w:r>
+      <w:r>
+        <w:rPr>
+          <w:b/>
+          <w:bCs/>
+          <w:color w:val="FF0000"/>
+        </w:rPr>
+        <w:t xml:space="preserve"> 10,000</w:t>
+      </w:r>
+      <w:r>
+        <w:rPr>
+          <w:b/>
+          <w:bCs/>
+          <w:color w:val="FF0000"/>
+        </w:rPr>
+        <w:t xml:space="preserve">      </w:t>
       </w:r>
     </w:p>
     <w:p>
@@ -5593,6 +5700,7 @@
           <w:sz w:val="20"/>
           <w:szCs w:val="20"/>
         </w:rPr>
+        <w:lastRenderedPageBreak/>
         <w:t xml:space="preserve">The due date is the day after your lab section by </w:t>
       </w:r>
       <w:r>

</xml_diff>

<commit_message>
finished all answers in answer sheet
</commit_message>
<xml_diff>
--- a/Lab2/ColeBardin_Lab2.docx
+++ b/Lab2/ColeBardin_Lab2.docx
@@ -4548,37 +4548,52 @@
                 <m:ctrlPr>
                   <w:rPr>
                     <w:rFonts w:ascii="Cambria Math" w:eastAsiaTheme="minorEastAsia" w:hAnsi="Cambria Math"/>
+                    <w:b/>
+                    <w:bCs/>
                     <w:i/>
+                    <w:color w:val="FF0000"/>
                   </w:rPr>
                 </m:ctrlPr>
               </m:mPr>
               <m:mr>
                 <m:e>
                   <m:r>
+                    <m:rPr>
+                      <m:sty m:val="bi"/>
+                    </m:rPr>
                     <w:rPr>
                       <w:rFonts w:ascii="Cambria Math" w:eastAsiaTheme="minorEastAsia" w:hAnsi="Cambria Math"/>
+                      <w:color w:val="FF0000"/>
                     </w:rPr>
-                    <m:t>?</m:t>
+                    <m:t>1</m:t>
                   </m:r>
                 </m:e>
               </m:mr>
               <m:mr>
                 <m:e>
                   <m:r>
+                    <m:rPr>
+                      <m:sty m:val="bi"/>
+                    </m:rPr>
                     <w:rPr>
                       <w:rFonts w:ascii="Cambria Math" w:eastAsiaTheme="minorEastAsia" w:hAnsi="Cambria Math"/>
+                      <w:color w:val="FF0000"/>
                     </w:rPr>
-                    <m:t>?</m:t>
+                    <m:t>2</m:t>
                   </m:r>
                 </m:e>
               </m:mr>
               <m:mr>
                 <m:e>
                   <m:r>
+                    <m:rPr>
+                      <m:sty m:val="bi"/>
+                    </m:rPr>
                     <w:rPr>
                       <w:rFonts w:ascii="Cambria Math" w:eastAsiaTheme="minorEastAsia" w:hAnsi="Cambria Math"/>
+                      <w:color w:val="FF0000"/>
                     </w:rPr>
-                    <m:t>?</m:t>
+                    <m:t>3</m:t>
                   </m:r>
                 </m:e>
               </m:mr>
@@ -4592,6 +4607,35 @@
       <w:r>
         <w:tab/>
       </w:r>
+    </w:p>
+    <w:p>
+      <w:pPr>
+        <w:pStyle w:val="st"/>
+        <w:spacing w:before="0" w:after="0" w:line="240" w:lineRule="auto"/>
+      </w:pPr>
+    </w:p>
+    <w:p>
+      <w:pPr>
+        <w:pStyle w:val="st"/>
+        <w:spacing w:before="0" w:after="0" w:line="240" w:lineRule="auto"/>
+      </w:pPr>
+      <w:r>
+        <w:rPr>
+          <w:b/>
+          <w:bCs/>
+        </w:rPr>
+        <w:t>Question 8b</w:t>
+      </w:r>
+      <w:r>
+        <w:rPr>
+          <w:b/>
+          <w:bCs/>
+        </w:rPr>
+        <w:t>.</w:t>
+      </w:r>
+      <w:r>
+        <w:t xml:space="preserve"> Record the RAM here. </w:t>
+      </w:r>
       <w:r>
         <w:tab/>
       </w:r>
@@ -4601,11 +4645,55 @@
       <w:r>
         <w:tab/>
       </w:r>
-      <w:r>
-        <w:rPr>
-          <w:color w:val="FF0000"/>
-        </w:rPr>
-        <w:t xml:space="preserve"> </w:t>
+    </w:p>
+    <w:p>
+      <w:pPr>
+        <w:pStyle w:val="st"/>
+        <w:spacing w:before="0" w:after="0" w:line="240" w:lineRule="auto"/>
+      </w:pPr>
+    </w:p>
+    <w:p>
+      <w:pPr>
+        <w:pStyle w:val="st"/>
+        <w:spacing w:before="0" w:after="0" w:line="240" w:lineRule="auto"/>
+        <w:jc w:val="center"/>
+      </w:pPr>
+      <w:r>
+        <w:drawing>
+          <wp:inline distT="0" distB="0" distL="0" distR="0" wp14:anchorId="45BBCD9C" wp14:editId="1F9E12AA">
+            <wp:extent cx="2543175" cy="836571"/>
+            <wp:effectExtent l="0" t="0" r="0" b="1905"/>
+            <wp:docPr id="2" name="Picture 2" descr="A picture containing chart&#10;&#10;Description automatically generated"/>
+            <wp:cNvGraphicFramePr>
+              <a:graphicFrameLocks xmlns:a="http://schemas.openxmlformats.org/drawingml/2006/main" noChangeAspect="1"/>
+            </wp:cNvGraphicFramePr>
+            <a:graphic xmlns:a="http://schemas.openxmlformats.org/drawingml/2006/main">
+              <a:graphicData uri="http://schemas.openxmlformats.org/drawingml/2006/picture">
+                <pic:pic xmlns:pic="http://schemas.openxmlformats.org/drawingml/2006/picture">
+                  <pic:nvPicPr>
+                    <pic:cNvPr id="2" name="Picture 2" descr="A picture containing chart&#10;&#10;Description automatically generated"/>
+                    <pic:cNvPicPr/>
+                  </pic:nvPicPr>
+                  <pic:blipFill>
+                    <a:blip r:embed="rId7"/>
+                    <a:stretch>
+                      <a:fillRect/>
+                    </a:stretch>
+                  </pic:blipFill>
+                  <pic:spPr>
+                    <a:xfrm>
+                      <a:off x="0" y="0"/>
+                      <a:ext cx="2550011" cy="838820"/>
+                    </a:xfrm>
+                    <a:prstGeom prst="rect">
+                      <a:avLst/>
+                    </a:prstGeom>
+                  </pic:spPr>
+                </pic:pic>
+              </a:graphicData>
+            </a:graphic>
+          </wp:inline>
+        </w:drawing>
       </w:r>
     </w:p>
     <w:p>
@@ -4794,7 +4882,17 @@
                                 <w:szCs w:val="18"/>
                               </w:rPr>
                               <w:tab/>
-                              <w:t>1</w:t>
+                            </w:r>
+                            <w:r>
+                              <w:rPr>
+                                <w:rFonts w:ascii="Courier New" w:hAnsi="Courier New" w:cs="Courier New"/>
+                                <w:b/>
+                                <w:bCs/>
+                                <w:color w:val="FF0000"/>
+                                <w:sz w:val="18"/>
+                                <w:szCs w:val="18"/>
+                              </w:rPr>
+                              <w:t>5</w:t>
                             </w:r>
                           </w:p>
                           <w:p>
@@ -4854,7 +4952,17 @@
                                 <w:szCs w:val="18"/>
                               </w:rPr>
                               <w:tab/>
-                              <w:t>2</w:t>
+                            </w:r>
+                            <w:r>
+                              <w:rPr>
+                                <w:rFonts w:ascii="Courier New" w:hAnsi="Courier New" w:cs="Courier New"/>
+                                <w:b/>
+                                <w:bCs/>
+                                <w:color w:val="FF0000"/>
+                                <w:sz w:val="18"/>
+                                <w:szCs w:val="18"/>
+                              </w:rPr>
+                              <w:t>4</w:t>
                             </w:r>
                           </w:p>
                           <w:p>
@@ -4914,6 +5022,16 @@
                                 <w:szCs w:val="18"/>
                               </w:rPr>
                               <w:tab/>
+                            </w:r>
+                            <w:r>
+                              <w:rPr>
+                                <w:rFonts w:ascii="Courier New" w:hAnsi="Courier New" w:cs="Courier New"/>
+                                <w:b/>
+                                <w:bCs/>
+                                <w:color w:val="FF0000"/>
+                                <w:sz w:val="18"/>
+                                <w:szCs w:val="18"/>
+                              </w:rPr>
                               <w:t>3</w:t>
                             </w:r>
                           </w:p>
@@ -4999,7 +5117,17 @@
                           <w:szCs w:val="18"/>
                         </w:rPr>
                         <w:tab/>
-                        <w:t>1</w:t>
+                      </w:r>
+                      <w:r>
+                        <w:rPr>
+                          <w:rFonts w:ascii="Courier New" w:hAnsi="Courier New" w:cs="Courier New"/>
+                          <w:b/>
+                          <w:bCs/>
+                          <w:color w:val="FF0000"/>
+                          <w:sz w:val="18"/>
+                          <w:szCs w:val="18"/>
+                        </w:rPr>
+                        <w:t>5</w:t>
                       </w:r>
                     </w:p>
                     <w:p>
@@ -5059,7 +5187,17 @@
                           <w:szCs w:val="18"/>
                         </w:rPr>
                         <w:tab/>
-                        <w:t>2</w:t>
+                      </w:r>
+                      <w:r>
+                        <w:rPr>
+                          <w:rFonts w:ascii="Courier New" w:hAnsi="Courier New" w:cs="Courier New"/>
+                          <w:b/>
+                          <w:bCs/>
+                          <w:color w:val="FF0000"/>
+                          <w:sz w:val="18"/>
+                          <w:szCs w:val="18"/>
+                        </w:rPr>
+                        <w:t>4</w:t>
                       </w:r>
                     </w:p>
                     <w:p>
@@ -5119,6 +5257,16 @@
                           <w:szCs w:val="18"/>
                         </w:rPr>
                         <w:tab/>
+                      </w:r>
+                      <w:r>
+                        <w:rPr>
+                          <w:rFonts w:ascii="Courier New" w:hAnsi="Courier New" w:cs="Courier New"/>
+                          <w:b/>
+                          <w:bCs/>
+                          <w:color w:val="FF0000"/>
+                          <w:sz w:val="18"/>
+                          <w:szCs w:val="18"/>
+                        </w:rPr>
                         <w:t>3</w:t>
                       </w:r>
                     </w:p>
@@ -5268,6 +5416,16 @@
                                 <w:szCs w:val="32"/>
                               </w:rPr>
                             </w:pPr>
+                            <w:r>
+                              <w:rPr>
+                                <w:b/>
+                                <w:bCs/>
+                                <w:color w:val="FF0000"/>
+                                <w:sz w:val="32"/>
+                                <w:szCs w:val="32"/>
+                              </w:rPr>
+                              <w:t>3</w:t>
+                            </w:r>
                           </w:p>
                         </w:txbxContent>
                       </wps:txbx>
@@ -5299,6 +5457,16 @@
                           <w:szCs w:val="32"/>
                         </w:rPr>
                       </w:pPr>
+                      <w:r>
+                        <w:rPr>
+                          <w:b/>
+                          <w:bCs/>
+                          <w:color w:val="FF0000"/>
+                          <w:sz w:val="32"/>
+                          <w:szCs w:val="32"/>
+                        </w:rPr>
+                        <w:t>3</w:t>
+                      </w:r>
                     </w:p>
                   </w:txbxContent>
                 </v:textbox>
@@ -5375,6 +5543,16 @@
                                 <w:szCs w:val="32"/>
                               </w:rPr>
                             </w:pPr>
+                            <w:r>
+                              <w:rPr>
+                                <w:b/>
+                                <w:bCs/>
+                                <w:color w:val="FF0000"/>
+                                <w:sz w:val="32"/>
+                                <w:szCs w:val="32"/>
+                              </w:rPr>
+                              <w:t>4</w:t>
+                            </w:r>
                           </w:p>
                         </w:txbxContent>
                       </wps:txbx>
@@ -5406,6 +5584,16 @@
                           <w:szCs w:val="32"/>
                         </w:rPr>
                       </w:pPr>
+                      <w:r>
+                        <w:rPr>
+                          <w:b/>
+                          <w:bCs/>
+                          <w:color w:val="FF0000"/>
+                          <w:sz w:val="32"/>
+                          <w:szCs w:val="32"/>
+                        </w:rPr>
+                        <w:t>4</w:t>
+                      </w:r>
                     </w:p>
                   </w:txbxContent>
                 </v:textbox>
@@ -5482,6 +5670,16 @@
                                 <w:szCs w:val="32"/>
                               </w:rPr>
                             </w:pPr>
+                            <w:r>
+                              <w:rPr>
+                                <w:b/>
+                                <w:bCs/>
+                                <w:color w:val="FF0000"/>
+                                <w:sz w:val="32"/>
+                                <w:szCs w:val="32"/>
+                              </w:rPr>
+                              <w:t>5</w:t>
+                            </w:r>
                           </w:p>
                         </w:txbxContent>
                       </wps:txbx>
@@ -5513,6 +5711,16 @@
                           <w:szCs w:val="32"/>
                         </w:rPr>
                       </w:pPr>
+                      <w:r>
+                        <w:rPr>
+                          <w:b/>
+                          <w:bCs/>
+                          <w:color w:val="FF0000"/>
+                          <w:sz w:val="32"/>
+                          <w:szCs w:val="32"/>
+                        </w:rPr>
+                        <w:t>5</w:t>
+                      </w:r>
                     </w:p>
                   </w:txbxContent>
                 </v:textbox>
@@ -6108,7 +6316,6 @@
           <w:sz w:val="20"/>
           <w:szCs w:val="20"/>
         </w:rPr>
-        <w:lastRenderedPageBreak/>
         <w:t xml:space="preserve">The due date is the day after your lab section by </w:t>
       </w:r>
       <w:r>
@@ -6147,9 +6354,9 @@
       </w:r>
     </w:p>
     <w:sectPr>
-      <w:headerReference w:type="default" r:id="rId7"/>
-      <w:footerReference w:type="even" r:id="rId8"/>
-      <w:footerReference w:type="default" r:id="rId9"/>
+      <w:headerReference w:type="default" r:id="rId8"/>
+      <w:footerReference w:type="even" r:id="rId9"/>
+      <w:footerReference w:type="default" r:id="rId10"/>
       <w:pgSz w:w="12240" w:h="15840"/>
       <w:pgMar w:top="1440" w:right="1080" w:bottom="1051" w:left="1080" w:header="720" w:footer="720" w:gutter="0"/>
       <w:pgNumType w:start="1"/>

</xml_diff>

<commit_message>
each subsection clears the command window
</commit_message>
<xml_diff>
--- a/Lab2/ColeBardin_Lab2.docx
+++ b/Lab2/ColeBardin_Lab2.docx
@@ -18,10 +18,13 @@
         <w:t xml:space="preserve"> </w:t>
       </w:r>
       <w:r>
+        <w:tab/>
+      </w:r>
+      <w:r>
+        <w:tab/>
+      </w:r>
+      <w:r>
         <w:t>Cole</w:t>
-      </w:r>
-      <w:r>
-        <w:tab/>
       </w:r>
       <w:r>
         <w:tab/>
@@ -1607,7 +1610,6 @@
         </w:rPr>
         <w:t xml:space="preserve">  </w:t>
       </w:r>
-      <w:proofErr w:type="spellStart"/>
       <w:r>
         <w:rPr>
           <w:rFonts w:eastAsiaTheme="minorEastAsia"/>
@@ -1615,17 +1617,7 @@
           <w:bCs/>
           <w:highlight w:val="yellow"/>
         </w:rPr>
-        <w:t>i</w:t>
-      </w:r>
-      <w:proofErr w:type="spellEnd"/>
-      <w:r>
-        <w:rPr>
-          <w:rFonts w:eastAsiaTheme="minorEastAsia"/>
-          <w:b/>
-          <w:bCs/>
-          <w:highlight w:val="yellow"/>
-        </w:rPr>
-        <w:t>.</w:t>
+        <w:t>i.</w:t>
       </w:r>
       <w:r>
         <w:rPr>
@@ -2161,7 +2153,6 @@
         </w:rPr>
         <w:t xml:space="preserve">    </w:t>
       </w:r>
-      <w:proofErr w:type="spellStart"/>
       <w:r>
         <w:rPr>
           <w:rFonts w:eastAsiaTheme="minorEastAsia"/>
@@ -2169,17 +2160,7 @@
           <w:bCs/>
           <w:highlight w:val="yellow"/>
         </w:rPr>
-        <w:t>i</w:t>
-      </w:r>
-      <w:proofErr w:type="spellEnd"/>
-      <w:r>
-        <w:rPr>
-          <w:rFonts w:eastAsiaTheme="minorEastAsia"/>
-          <w:b/>
-          <w:bCs/>
-          <w:highlight w:val="yellow"/>
-        </w:rPr>
-        <w:t>.</w:t>
+        <w:t>i.</w:t>
       </w:r>
       <w:r>
         <w:rPr>
@@ -2767,25 +2748,7 @@
           <w:b/>
           <w:bCs/>
         </w:rPr>
-        <w:t xml:space="preserve">    </w:t>
-      </w:r>
-      <w:proofErr w:type="spellStart"/>
-      <w:r>
-        <w:rPr>
-          <w:rFonts w:eastAsiaTheme="minorEastAsia"/>
-          <w:b/>
-          <w:bCs/>
-        </w:rPr>
-        <w:t>i</w:t>
-      </w:r>
-      <w:proofErr w:type="spellEnd"/>
-      <w:r>
-        <w:rPr>
-          <w:rFonts w:eastAsiaTheme="minorEastAsia"/>
-          <w:b/>
-          <w:bCs/>
-        </w:rPr>
-        <w:t>.</w:t>
+        <w:t xml:space="preserve">    i.</w:t>
       </w:r>
       <w:r>
         <w:rPr>

</xml_diff>